<commit_message>
Correzione errore batittura relazione
</commit_message>
<xml_diff>
--- a/Relazione.docx
+++ b/Relazione.docx
@@ -43,71 +43,7 @@
           <w:sz w:val="24"/>
           <w:szCs w:val="24"/>
         </w:rPr>
-        <w:t xml:space="preserve">Questo esercizio è stato svolto in Python, utilizzando le librerie </w:t>
-      </w:r>
-      <w:proofErr w:type="spellStart"/>
-      <w:r>
-        <w:rPr>
-          <w:sz w:val="24"/>
-          <w:szCs w:val="24"/>
-        </w:rPr>
-        <w:t>Pandas</w:t>
-      </w:r>
-      <w:proofErr w:type="spellEnd"/>
-      <w:r>
-        <w:rPr>
-          <w:sz w:val="24"/>
-          <w:szCs w:val="24"/>
-        </w:rPr>
-        <w:t xml:space="preserve"> e </w:t>
-      </w:r>
-      <w:proofErr w:type="spellStart"/>
-      <w:r>
-        <w:rPr>
-          <w:sz w:val="24"/>
-          <w:szCs w:val="24"/>
-        </w:rPr>
-        <w:t>Numpy</w:t>
-      </w:r>
-      <w:proofErr w:type="spellEnd"/>
-      <w:r>
-        <w:rPr>
-          <w:sz w:val="24"/>
-          <w:szCs w:val="24"/>
-        </w:rPr>
-        <w:t xml:space="preserve">. In particolare, </w:t>
-      </w:r>
-      <w:proofErr w:type="spellStart"/>
-      <w:r>
-        <w:rPr>
-          <w:sz w:val="24"/>
-          <w:szCs w:val="24"/>
-        </w:rPr>
-        <w:t>Pandas</w:t>
-      </w:r>
-      <w:proofErr w:type="spellEnd"/>
-      <w:r>
-        <w:rPr>
-          <w:sz w:val="24"/>
-          <w:szCs w:val="24"/>
-        </w:rPr>
-        <w:t xml:space="preserve"> è stato utilizzato solo per leggere il file, dato che la sua funzione </w:t>
-      </w:r>
-      <w:proofErr w:type="spellStart"/>
-      <w:r>
-        <w:rPr>
-          <w:sz w:val="24"/>
-          <w:szCs w:val="24"/>
-        </w:rPr>
-        <w:t>read_csv</w:t>
-      </w:r>
-      <w:proofErr w:type="spellEnd"/>
-      <w:r>
-        <w:rPr>
-          <w:sz w:val="24"/>
-          <w:szCs w:val="24"/>
-        </w:rPr>
-        <w:t xml:space="preserve"> risulta tra le più veloci per leggere file di alte </w:t>
+        <w:t xml:space="preserve">Questo esercizio è stato svolto in Python, utilizzando le librerie Pandas e Numpy. In particolare, Pandas è stato utilizzato solo per leggere il file, dato che la sua funzione read_csv risulta tra le più veloci per leggere file di alte </w:t>
       </w:r>
       <w:r>
         <w:rPr>
@@ -147,8 +83,6 @@
         </w:rPr>
         <w:t xml:space="preserve">out = </w:t>
       </w:r>
-      <w:proofErr w:type="spellStart"/>
-      <w:proofErr w:type="gramStart"/>
       <w:r>
         <w:rPr>
           <w:rFonts w:ascii="Consolas" w:eastAsia="Times New Roman" w:hAnsi="Consolas" w:cs="Times New Roman"/>
@@ -157,10 +91,18 @@
           <w:szCs w:val="21"/>
           <w:lang w:val="en-US" w:eastAsia="it-IT"/>
         </w:rPr>
-        <w:t>np.cumsum</w:t>
-      </w:r>
-      <w:proofErr w:type="spellEnd"/>
-      <w:proofErr w:type="gramEnd"/>
+        <w:t>np.cumsum(np.sum(np.array_split(data, </w:t>
+      </w:r>
+      <w:r>
+        <w:rPr>
+          <w:rFonts w:ascii="Consolas" w:eastAsia="Times New Roman" w:hAnsi="Consolas" w:cs="Times New Roman"/>
+          <w:color w:val="B5CEA8"/>
+          <w:sz w:val="21"/>
+          <w:szCs w:val="21"/>
+          <w:lang w:val="en-US" w:eastAsia="it-IT"/>
+        </w:rPr>
+        <w:t>100</w:t>
+      </w:r>
       <w:r>
         <w:rPr>
           <w:rFonts w:ascii="Consolas" w:eastAsia="Times New Roman" w:hAnsi="Consolas" w:cs="Times New Roman"/>
@@ -169,9 +111,18 @@
           <w:szCs w:val="21"/>
           <w:lang w:val="en-US" w:eastAsia="it-IT"/>
         </w:rPr>
-        <w:t>(</w:t>
-      </w:r>
-      <w:proofErr w:type="spellStart"/>
+        <w:t>), </w:t>
+      </w:r>
+      <w:r>
+        <w:rPr>
+          <w:rFonts w:ascii="Consolas" w:eastAsia="Times New Roman" w:hAnsi="Consolas" w:cs="Times New Roman"/>
+          <w:color w:val="9CDCFE"/>
+          <w:sz w:val="21"/>
+          <w:szCs w:val="21"/>
+          <w:lang w:val="en-US" w:eastAsia="it-IT"/>
+        </w:rPr>
+        <w:t>axis</w:t>
+      </w:r>
       <w:r>
         <w:rPr>
           <w:rFonts w:ascii="Consolas" w:eastAsia="Times New Roman" w:hAnsi="Consolas" w:cs="Times New Roman"/>
@@ -180,9 +131,18 @@
           <w:szCs w:val="21"/>
           <w:lang w:val="en-US" w:eastAsia="it-IT"/>
         </w:rPr>
-        <w:t>np.sum</w:t>
-      </w:r>
-      <w:proofErr w:type="spellEnd"/>
+        <w:t> = </w:t>
+      </w:r>
+      <w:r>
+        <w:rPr>
+          <w:rFonts w:ascii="Consolas" w:eastAsia="Times New Roman" w:hAnsi="Consolas" w:cs="Times New Roman"/>
+          <w:color w:val="B5CEA8"/>
+          <w:sz w:val="21"/>
+          <w:szCs w:val="21"/>
+          <w:lang w:val="en-US" w:eastAsia="it-IT"/>
+        </w:rPr>
+        <w:t>1</w:t>
+      </w:r>
       <w:r>
         <w:rPr>
           <w:rFonts w:ascii="Consolas" w:eastAsia="Times New Roman" w:hAnsi="Consolas" w:cs="Times New Roman"/>
@@ -191,88 +151,6 @@
           <w:szCs w:val="21"/>
           <w:lang w:val="en-US" w:eastAsia="it-IT"/>
         </w:rPr>
-        <w:t>(</w:t>
-      </w:r>
-      <w:proofErr w:type="spellStart"/>
-      <w:r>
-        <w:rPr>
-          <w:rFonts w:ascii="Consolas" w:eastAsia="Times New Roman" w:hAnsi="Consolas" w:cs="Times New Roman"/>
-          <w:color w:val="D4D4D4"/>
-          <w:sz w:val="21"/>
-          <w:szCs w:val="21"/>
-          <w:lang w:val="en-US" w:eastAsia="it-IT"/>
-        </w:rPr>
-        <w:t>np.array_split</w:t>
-      </w:r>
-      <w:proofErr w:type="spellEnd"/>
-      <w:r>
-        <w:rPr>
-          <w:rFonts w:ascii="Consolas" w:eastAsia="Times New Roman" w:hAnsi="Consolas" w:cs="Times New Roman"/>
-          <w:color w:val="D4D4D4"/>
-          <w:sz w:val="21"/>
-          <w:szCs w:val="21"/>
-          <w:lang w:val="en-US" w:eastAsia="it-IT"/>
-        </w:rPr>
-        <w:t>(data, </w:t>
-      </w:r>
-      <w:r>
-        <w:rPr>
-          <w:rFonts w:ascii="Consolas" w:eastAsia="Times New Roman" w:hAnsi="Consolas" w:cs="Times New Roman"/>
-          <w:color w:val="B5CEA8"/>
-          <w:sz w:val="21"/>
-          <w:szCs w:val="21"/>
-          <w:lang w:val="en-US" w:eastAsia="it-IT"/>
-        </w:rPr>
-        <w:t>100</w:t>
-      </w:r>
-      <w:r>
-        <w:rPr>
-          <w:rFonts w:ascii="Consolas" w:eastAsia="Times New Roman" w:hAnsi="Consolas" w:cs="Times New Roman"/>
-          <w:color w:val="D4D4D4"/>
-          <w:sz w:val="21"/>
-          <w:szCs w:val="21"/>
-          <w:lang w:val="en-US" w:eastAsia="it-IT"/>
-        </w:rPr>
-        <w:t>), </w:t>
-      </w:r>
-      <w:r>
-        <w:rPr>
-          <w:rFonts w:ascii="Consolas" w:eastAsia="Times New Roman" w:hAnsi="Consolas" w:cs="Times New Roman"/>
-          <w:color w:val="9CDCFE"/>
-          <w:sz w:val="21"/>
-          <w:szCs w:val="21"/>
-          <w:lang w:val="en-US" w:eastAsia="it-IT"/>
-        </w:rPr>
-        <w:t>axis</w:t>
-      </w:r>
-      <w:r>
-        <w:rPr>
-          <w:rFonts w:ascii="Consolas" w:eastAsia="Times New Roman" w:hAnsi="Consolas" w:cs="Times New Roman"/>
-          <w:color w:val="D4D4D4"/>
-          <w:sz w:val="21"/>
-          <w:szCs w:val="21"/>
-          <w:lang w:val="en-US" w:eastAsia="it-IT"/>
-        </w:rPr>
-        <w:t> = </w:t>
-      </w:r>
-      <w:r>
-        <w:rPr>
-          <w:rFonts w:ascii="Consolas" w:eastAsia="Times New Roman" w:hAnsi="Consolas" w:cs="Times New Roman"/>
-          <w:color w:val="B5CEA8"/>
-          <w:sz w:val="21"/>
-          <w:szCs w:val="21"/>
-          <w:lang w:val="en-US" w:eastAsia="it-IT"/>
-        </w:rPr>
-        <w:t>1</w:t>
-      </w:r>
-      <w:r>
-        <w:rPr>
-          <w:rFonts w:ascii="Consolas" w:eastAsia="Times New Roman" w:hAnsi="Consolas" w:cs="Times New Roman"/>
-          <w:color w:val="D4D4D4"/>
-          <w:sz w:val="21"/>
-          <w:szCs w:val="21"/>
-          <w:lang w:val="en-US" w:eastAsia="it-IT"/>
-        </w:rPr>
         <w:t>))</w:t>
       </w:r>
     </w:p>
@@ -297,23 +175,7 @@
           <w:sz w:val="24"/>
           <w:szCs w:val="24"/>
         </w:rPr>
-        <w:t xml:space="preserve">Questa riga implementa </w:t>
-      </w:r>
-      <w:proofErr w:type="gramStart"/>
-      <w:r>
-        <w:rPr>
-          <w:sz w:val="24"/>
-          <w:szCs w:val="24"/>
-        </w:rPr>
-        <w:t>3</w:t>
-      </w:r>
-      <w:proofErr w:type="gramEnd"/>
-      <w:r>
-        <w:rPr>
-          <w:sz w:val="24"/>
-          <w:szCs w:val="24"/>
-        </w:rPr>
-        <w:t xml:space="preserve"> operazioni i</w:t>
+        <w:t>Questa riga implementa 3 operazioni i</w:t>
       </w:r>
       <w:r>
         <w:rPr>
@@ -343,8 +205,6 @@
         </w:rPr>
         <w:t xml:space="preserve">Innanzitutto, </w:t>
       </w:r>
-      <w:proofErr w:type="spellStart"/>
-      <w:proofErr w:type="gramStart"/>
       <w:r>
         <w:rPr>
           <w:b/>
@@ -363,7 +223,6 @@
         </w:rPr>
         <w:t>array</w:t>
       </w:r>
-      <w:proofErr w:type="gramEnd"/>
       <w:r>
         <w:rPr>
           <w:b/>
@@ -382,7 +241,6 @@
         </w:rPr>
         <w:t>split</w:t>
       </w:r>
-      <w:proofErr w:type="spellEnd"/>
       <w:r>
         <w:rPr>
           <w:sz w:val="24"/>
@@ -432,7 +290,6 @@
         </w:rPr>
         <w:t xml:space="preserve">Dopodiché, </w:t>
       </w:r>
-      <w:proofErr w:type="spellStart"/>
       <w:r>
         <w:rPr>
           <w:b/>
@@ -442,68 +299,19 @@
         </w:rPr>
         <w:t>np.sum</w:t>
       </w:r>
-      <w:proofErr w:type="spellEnd"/>
-      <w:r>
-        <w:rPr>
-          <w:sz w:val="24"/>
-          <w:szCs w:val="24"/>
-        </w:rPr>
-        <w:t xml:space="preserve"> si occupa di applicare la somma di tutti gli elementi per ogni lista. In particolare, utilizzandola con </w:t>
-      </w:r>
-      <w:proofErr w:type="spellStart"/>
-      <w:r>
-        <w:rPr>
-          <w:sz w:val="24"/>
-          <w:szCs w:val="24"/>
-        </w:rPr>
-        <w:t>axis</w:t>
-      </w:r>
-      <w:proofErr w:type="spellEnd"/>
-      <w:r>
-        <w:rPr>
-          <w:sz w:val="24"/>
-          <w:szCs w:val="24"/>
-        </w:rPr>
-        <w:t xml:space="preserve"> = 1, l’operazione viene realizzata sui singoli array interni.</w:t>
-      </w:r>
-      <w:r>
-        <w:rPr>
-          <w:sz w:val="24"/>
-          <w:szCs w:val="24"/>
-        </w:rPr>
-        <w:t xml:space="preserve"> In output ritorna un </w:t>
-      </w:r>
-      <w:proofErr w:type="spellStart"/>
-      <w:r>
-        <w:rPr>
-          <w:sz w:val="24"/>
-          <w:szCs w:val="24"/>
-        </w:rPr>
-        <w:t>ndarray</w:t>
-      </w:r>
-      <w:proofErr w:type="spellEnd"/>
-      <w:r>
-        <w:rPr>
-          <w:sz w:val="24"/>
-          <w:szCs w:val="24"/>
-        </w:rPr>
-        <w:t xml:space="preserve"> composto da </w:t>
-      </w:r>
-      <w:proofErr w:type="gramStart"/>
-      <w:r>
-        <w:rPr>
-          <w:sz w:val="24"/>
-          <w:szCs w:val="24"/>
-        </w:rPr>
-        <w:t>100</w:t>
-      </w:r>
-      <w:proofErr w:type="gramEnd"/>
-      <w:r>
-        <w:rPr>
-          <w:sz w:val="24"/>
-          <w:szCs w:val="24"/>
-        </w:rPr>
-        <w:t xml:space="preserve"> elementi.</w:t>
+      <w:r>
+        <w:rPr>
+          <w:sz w:val="24"/>
+          <w:szCs w:val="24"/>
+        </w:rPr>
+        <w:t xml:space="preserve"> si occupa di applicare la somma di tutti gli elementi per ogni lista. In particolare, utilizzandola con axis = 1, l’operazione viene realizzata sui singoli array interni.</w:t>
+      </w:r>
+      <w:r>
+        <w:rPr>
+          <w:sz w:val="24"/>
+          <w:szCs w:val="24"/>
+        </w:rPr>
+        <w:t xml:space="preserve"> In output ritorna un ndarray composto da 100 elementi.</w:t>
       </w:r>
     </w:p>
     <w:p>
@@ -526,8 +334,6 @@
         </w:rPr>
         <w:t xml:space="preserve">Infine, </w:t>
       </w:r>
-      <w:proofErr w:type="spellStart"/>
-      <w:proofErr w:type="gramStart"/>
       <w:r>
         <w:rPr>
           <w:b/>
@@ -537,8 +343,6 @@
         </w:rPr>
         <w:t>np.cumsum</w:t>
       </w:r>
-      <w:proofErr w:type="spellEnd"/>
-      <w:proofErr w:type="gramEnd"/>
       <w:r>
         <w:rPr>
           <w:b/>
@@ -553,39 +357,7 @@
           <w:sz w:val="24"/>
           <w:szCs w:val="24"/>
         </w:rPr>
-        <w:t xml:space="preserve">realizza la somma cumulata su tutti gli elementi degli array. In output ritorna di nuovo un </w:t>
-      </w:r>
-      <w:proofErr w:type="spellStart"/>
-      <w:r>
-        <w:rPr>
-          <w:sz w:val="24"/>
-          <w:szCs w:val="24"/>
-        </w:rPr>
-        <w:t>ndarray</w:t>
-      </w:r>
-      <w:proofErr w:type="spellEnd"/>
-      <w:r>
-        <w:rPr>
-          <w:sz w:val="24"/>
-          <w:szCs w:val="24"/>
-        </w:rPr>
-        <w:t xml:space="preserve"> composto da </w:t>
-      </w:r>
-      <w:proofErr w:type="gramStart"/>
-      <w:r>
-        <w:rPr>
-          <w:sz w:val="24"/>
-          <w:szCs w:val="24"/>
-        </w:rPr>
-        <w:t>100</w:t>
-      </w:r>
-      <w:proofErr w:type="gramEnd"/>
-      <w:r>
-        <w:rPr>
-          <w:sz w:val="24"/>
-          <w:szCs w:val="24"/>
-        </w:rPr>
-        <w:t xml:space="preserve"> elementi.</w:t>
+        <w:t>realizza la somma cumulata su tutti gli elementi degli array. In output ritorna di nuovo un ndarray composto da 100 elementi.</w:t>
       </w:r>
     </w:p>
     <w:p>
@@ -601,23 +373,7 @@
           <w:sz w:val="24"/>
           <w:szCs w:val="24"/>
         </w:rPr>
-        <w:t xml:space="preserve">Arrivati a questo punto, l’output di questa riga completa il task richiesto dal test. Nella mia macchina locale questa operazione dura 0.85 sec. Però, visto che si richiede una lista indicizza e io a questo punto ritorno un </w:t>
-      </w:r>
-      <w:proofErr w:type="spellStart"/>
-      <w:r>
-        <w:rPr>
-          <w:sz w:val="24"/>
-          <w:szCs w:val="24"/>
-        </w:rPr>
-        <w:t>ndarray</w:t>
-      </w:r>
-      <w:proofErr w:type="spellEnd"/>
-      <w:r>
-        <w:rPr>
-          <w:sz w:val="24"/>
-          <w:szCs w:val="24"/>
-        </w:rPr>
-        <w:t>, è stata applicata una riga di codice in più:</w:t>
+        <w:t>Arrivati a questo punto, l’output di questa riga completa il task richiesto dal test. Nella mia macchina locale questa operazione dura 0.85 sec. Però, visto che si richiede una lista indicizza e io a questo punto ritorno un ndarray, è stata applicata una riga di codice in più:</w:t>
       </w:r>
     </w:p>
     <w:p>
@@ -630,7 +386,7 @@
           <w:color w:val="D4D4D4"/>
           <w:sz w:val="21"/>
           <w:szCs w:val="21"/>
-          <w:lang w:val="en-US" w:eastAsia="it-IT"/>
+          <w:lang w:eastAsia="it-IT"/>
         </w:rPr>
       </w:pPr>
       <w:r>
@@ -639,33 +395,9 @@
           <w:color w:val="D4D4D4"/>
           <w:sz w:val="21"/>
           <w:szCs w:val="21"/>
-          <w:lang w:val="en-US" w:eastAsia="it-IT"/>
-        </w:rPr>
-        <w:t>out = </w:t>
-      </w:r>
-      <w:proofErr w:type="spellStart"/>
-      <w:proofErr w:type="gramStart"/>
-      <w:r>
-        <w:rPr>
-          <w:rFonts w:ascii="Consolas" w:eastAsia="Times New Roman" w:hAnsi="Consolas" w:cs="Times New Roman"/>
-          <w:color w:val="D4D4D4"/>
-          <w:sz w:val="21"/>
-          <w:szCs w:val="21"/>
-          <w:lang w:val="en-US" w:eastAsia="it-IT"/>
-        </w:rPr>
-        <w:t>out.tolist</w:t>
-      </w:r>
-      <w:proofErr w:type="spellEnd"/>
-      <w:proofErr w:type="gramEnd"/>
-      <w:r>
-        <w:rPr>
-          <w:rFonts w:ascii="Consolas" w:eastAsia="Times New Roman" w:hAnsi="Consolas" w:cs="Times New Roman"/>
-          <w:color w:val="D4D4D4"/>
-          <w:sz w:val="21"/>
-          <w:szCs w:val="21"/>
-          <w:lang w:val="en-US" w:eastAsia="it-IT"/>
-        </w:rPr>
-        <w:t>()</w:t>
+          <w:lang w:eastAsia="it-IT"/>
+        </w:rPr>
+        <w:t>out = out.tolist()</w:t>
       </w:r>
     </w:p>
     <w:p>
@@ -688,23 +420,7 @@
           <w:sz w:val="24"/>
           <w:szCs w:val="24"/>
         </w:rPr>
-        <w:t>i trasformare l’</w:t>
-      </w:r>
-      <w:proofErr w:type="spellStart"/>
-      <w:r>
-        <w:rPr>
-          <w:sz w:val="24"/>
-          <w:szCs w:val="24"/>
-        </w:rPr>
-        <w:t>ndarray</w:t>
-      </w:r>
-      <w:proofErr w:type="spellEnd"/>
-      <w:r>
-        <w:rPr>
-          <w:sz w:val="24"/>
-          <w:szCs w:val="24"/>
-        </w:rPr>
-        <w:t xml:space="preserve"> in una lista. Ciò aggiunge circa 0.1 sec in più all’esecuzione del programma.</w:t>
+        <w:t>i trasformare l’ndarray in una lista. Ciò aggiunge circa 0.1 sec in più all’esecuzione del programma.</w:t>
       </w:r>
     </w:p>
     <w:p>
@@ -736,69 +452,49 @@
           <w:sz w:val="24"/>
           <w:szCs w:val="24"/>
         </w:rPr>
-        <w:t xml:space="preserve"> si può rischiare di </w:t>
-      </w:r>
-      <w:proofErr w:type="gramStart"/>
-      <w:r>
-        <w:rPr>
-          <w:sz w:val="24"/>
-          <w:szCs w:val="24"/>
-        </w:rPr>
-        <w:t xml:space="preserve">saturare, </w:t>
-      </w:r>
-      <w:r>
-        <w:rPr>
-          <w:sz w:val="24"/>
-          <w:szCs w:val="24"/>
-        </w:rPr>
-        <w:t xml:space="preserve"> mentre</w:t>
-      </w:r>
-      <w:proofErr w:type="gramEnd"/>
-      <w:r>
-        <w:rPr>
-          <w:sz w:val="24"/>
-          <w:szCs w:val="24"/>
-        </w:rPr>
-        <w:t xml:space="preserve"> non realizzerei cambiamenti a livelli di codice, dato che questo raggiunge l’obiettivo del task in modo molto pulito e facile da leggere, realizzere</w:t>
-      </w:r>
-      <w:r>
-        <w:rPr>
-          <w:sz w:val="24"/>
-          <w:szCs w:val="24"/>
-        </w:rPr>
-        <w:t xml:space="preserve">i il </w:t>
-      </w:r>
-      <w:proofErr w:type="spellStart"/>
-      <w:r>
-        <w:rPr>
-          <w:sz w:val="24"/>
-          <w:szCs w:val="24"/>
-        </w:rPr>
-        <w:t>deploy</w:t>
-      </w:r>
-      <w:proofErr w:type="spellEnd"/>
-      <w:r>
-        <w:rPr>
-          <w:sz w:val="24"/>
-          <w:szCs w:val="24"/>
-        </w:rPr>
-        <w:t xml:space="preserve"> dell’applicazione su un servizio scalabile come </w:t>
-      </w:r>
-      <w:proofErr w:type="spellStart"/>
-      <w:r>
-        <w:rPr>
-          <w:sz w:val="24"/>
-          <w:szCs w:val="24"/>
-        </w:rPr>
-        <w:t>Dask</w:t>
-      </w:r>
-      <w:proofErr w:type="spellEnd"/>
-      <w:r>
-        <w:rPr>
-          <w:sz w:val="24"/>
-          <w:szCs w:val="24"/>
-        </w:rPr>
-        <w:t xml:space="preserve"> per il calcolo parallelo.</w:t>
+        <w:t xml:space="preserve"> si può rischiare di saturare</w:t>
+      </w:r>
+      <w:r>
+        <w:rPr>
+          <w:sz w:val="24"/>
+          <w:szCs w:val="24"/>
+        </w:rPr>
+        <w:t xml:space="preserve"> la memoria.</w:t>
+      </w:r>
+      <w:r>
+        <w:rPr>
+          <w:sz w:val="24"/>
+          <w:szCs w:val="24"/>
+        </w:rPr>
+        <w:t xml:space="preserve"> </w:t>
+      </w:r>
+      <w:r>
+        <w:rPr>
+          <w:sz w:val="24"/>
+          <w:szCs w:val="24"/>
+        </w:rPr>
+        <w:t xml:space="preserve"> </w:t>
+      </w:r>
+      <w:r>
+        <w:rPr>
+          <w:sz w:val="24"/>
+          <w:szCs w:val="24"/>
+        </w:rPr>
+        <w:t>M</w:t>
+      </w:r>
+      <w:r>
+        <w:rPr>
+          <w:sz w:val="24"/>
+          <w:szCs w:val="24"/>
+        </w:rPr>
+        <w:t>entre non realizzerei cambiamenti a livelli di codice, dato che questo raggiunge l’obiettivo del task in modo molto pulito e facile da leggere, realizzere</w:t>
+      </w:r>
+      <w:r>
+        <w:rPr>
+          <w:sz w:val="24"/>
+          <w:szCs w:val="24"/>
+        </w:rPr>
+        <w:t>i il deploy dell’applicazione su un servizio scalabile come Dask per il calcolo parallelo.</w:t>
       </w:r>
     </w:p>
     <w:p>
@@ -900,90 +596,60 @@
           <w:lang w:val="en-US" w:eastAsia="it-IT"/>
         </w:rPr>
       </w:pPr>
-      <w:proofErr w:type="spellStart"/>
       <w:r>
         <w:rPr>
           <w:rFonts w:ascii="Courier New" w:eastAsia="Times New Roman" w:hAnsi="Courier New" w:cs="Courier New"/>
           <w:color w:val="000000"/>
           <w:lang w:val="en-US" w:eastAsia="it-IT"/>
         </w:rPr>
-        <w:t>total_avg</w:t>
-      </w:r>
-      <w:proofErr w:type="spellEnd"/>
+        <w:t>total_avg = df.select(avg(</w:t>
+      </w:r>
+      <w:r>
+        <w:rPr>
+          <w:rFonts w:ascii="Courier New" w:eastAsia="Times New Roman" w:hAnsi="Courier New" w:cs="Courier New"/>
+          <w:color w:val="A31515"/>
+          <w:lang w:val="en-US" w:eastAsia="it-IT"/>
+        </w:rPr>
+        <w:t>"Value"</w:t>
+      </w:r>
       <w:r>
         <w:rPr>
           <w:rFonts w:ascii="Courier New" w:eastAsia="Times New Roman" w:hAnsi="Courier New" w:cs="Courier New"/>
           <w:color w:val="000000"/>
           <w:lang w:val="en-US" w:eastAsia="it-IT"/>
         </w:rPr>
-        <w:t> = </w:t>
-      </w:r>
-      <w:proofErr w:type="spellStart"/>
-      <w:proofErr w:type="gramStart"/>
+        <w:t>)).collect()[</w:t>
+      </w:r>
+      <w:r>
+        <w:rPr>
+          <w:rFonts w:ascii="Courier New" w:eastAsia="Times New Roman" w:hAnsi="Courier New" w:cs="Courier New"/>
+          <w:color w:val="09885A"/>
+          <w:lang w:val="en-US" w:eastAsia="it-IT"/>
+        </w:rPr>
+        <w:t>0</w:t>
+      </w:r>
       <w:r>
         <w:rPr>
           <w:rFonts w:ascii="Courier New" w:eastAsia="Times New Roman" w:hAnsi="Courier New" w:cs="Courier New"/>
           <w:color w:val="000000"/>
           <w:lang w:val="en-US" w:eastAsia="it-IT"/>
         </w:rPr>
-        <w:t>df.select</w:t>
-      </w:r>
-      <w:proofErr w:type="spellEnd"/>
-      <w:proofErr w:type="gramEnd"/>
+        <w:t>][</w:t>
+      </w:r>
+      <w:r>
+        <w:rPr>
+          <w:rFonts w:ascii="Courier New" w:eastAsia="Times New Roman" w:hAnsi="Courier New" w:cs="Courier New"/>
+          <w:color w:val="09885A"/>
+          <w:lang w:val="en-US" w:eastAsia="it-IT"/>
+        </w:rPr>
+        <w:t>0</w:t>
+      </w:r>
       <w:r>
         <w:rPr>
           <w:rFonts w:ascii="Courier New" w:eastAsia="Times New Roman" w:hAnsi="Courier New" w:cs="Courier New"/>
           <w:color w:val="000000"/>
           <w:lang w:val="en-US" w:eastAsia="it-IT"/>
         </w:rPr>
-        <w:t>(avg(</w:t>
-      </w:r>
-      <w:r>
-        <w:rPr>
-          <w:rFonts w:ascii="Courier New" w:eastAsia="Times New Roman" w:hAnsi="Courier New" w:cs="Courier New"/>
-          <w:color w:val="A31515"/>
-          <w:lang w:val="en-US" w:eastAsia="it-IT"/>
-        </w:rPr>
-        <w:t>"Value"</w:t>
-      </w:r>
-      <w:r>
-        <w:rPr>
-          <w:rFonts w:ascii="Courier New" w:eastAsia="Times New Roman" w:hAnsi="Courier New" w:cs="Courier New"/>
-          <w:color w:val="000000"/>
-          <w:lang w:val="en-US" w:eastAsia="it-IT"/>
-        </w:rPr>
-        <w:t>)).collect()[</w:t>
-      </w:r>
-      <w:r>
-        <w:rPr>
-          <w:rFonts w:ascii="Courier New" w:eastAsia="Times New Roman" w:hAnsi="Courier New" w:cs="Courier New"/>
-          <w:color w:val="09885A"/>
-          <w:lang w:val="en-US" w:eastAsia="it-IT"/>
-        </w:rPr>
-        <w:t>0</w:t>
-      </w:r>
-      <w:r>
-        <w:rPr>
-          <w:rFonts w:ascii="Courier New" w:eastAsia="Times New Roman" w:hAnsi="Courier New" w:cs="Courier New"/>
-          <w:color w:val="000000"/>
-          <w:lang w:val="en-US" w:eastAsia="it-IT"/>
-        </w:rPr>
-        <w:t>][</w:t>
-      </w:r>
-      <w:r>
-        <w:rPr>
-          <w:rFonts w:ascii="Courier New" w:eastAsia="Times New Roman" w:hAnsi="Courier New" w:cs="Courier New"/>
-          <w:color w:val="09885A"/>
-          <w:lang w:val="en-US" w:eastAsia="it-IT"/>
-        </w:rPr>
-        <w:t>0</w:t>
-      </w:r>
-      <w:r>
-        <w:rPr>
-          <w:rFonts w:ascii="Courier New" w:eastAsia="Times New Roman" w:hAnsi="Courier New" w:cs="Courier New"/>
-          <w:color w:val="000000"/>
-          <w:lang w:val="en-US" w:eastAsia="it-IT"/>
-        </w:rPr>
         <w:t>]</w:t>
       </w:r>
     </w:p>
@@ -1009,99 +675,15 @@
           <w:sz w:val="24"/>
           <w:szCs w:val="24"/>
         </w:rPr>
-        <w:t xml:space="preserve">In questa riga di codice si realizza una semplice operazione di trasformazione dei dati tramite la funzione </w:t>
-      </w:r>
-      <w:proofErr w:type="spellStart"/>
-      <w:r>
-        <w:rPr>
-          <w:sz w:val="24"/>
-          <w:szCs w:val="24"/>
-        </w:rPr>
-        <w:t>select</w:t>
-      </w:r>
-      <w:proofErr w:type="spellEnd"/>
-      <w:r>
-        <w:rPr>
-          <w:sz w:val="24"/>
-          <w:szCs w:val="24"/>
-        </w:rPr>
-        <w:t xml:space="preserve">. In generale, applichiamo la funzione </w:t>
-      </w:r>
-      <w:proofErr w:type="spellStart"/>
-      <w:r>
-        <w:rPr>
-          <w:sz w:val="24"/>
-          <w:szCs w:val="24"/>
-        </w:rPr>
-        <w:t>avg</w:t>
-      </w:r>
-      <w:proofErr w:type="spellEnd"/>
-      <w:r>
-        <w:rPr>
-          <w:sz w:val="24"/>
-          <w:szCs w:val="24"/>
-        </w:rPr>
-        <w:t xml:space="preserve"> (</w:t>
-      </w:r>
-      <w:proofErr w:type="spellStart"/>
-      <w:r>
-        <w:rPr>
-          <w:sz w:val="24"/>
-          <w:szCs w:val="24"/>
-        </w:rPr>
-        <w:t>average</w:t>
-      </w:r>
-      <w:proofErr w:type="spellEnd"/>
-      <w:r>
-        <w:rPr>
-          <w:sz w:val="24"/>
-          <w:szCs w:val="24"/>
-        </w:rPr>
-        <w:t xml:space="preserve">) su tutta la colonna Value del dataset, che si occuperà di realizzare una media dell’intera colonna. Dopodiché tramite la funzione </w:t>
-      </w:r>
-      <w:proofErr w:type="spellStart"/>
-      <w:r>
-        <w:rPr>
-          <w:sz w:val="24"/>
-          <w:szCs w:val="24"/>
-        </w:rPr>
-        <w:t>collect</w:t>
-      </w:r>
-      <w:proofErr w:type="spellEnd"/>
-      <w:r>
-        <w:rPr>
-          <w:sz w:val="24"/>
-          <w:szCs w:val="24"/>
-        </w:rPr>
-        <w:t xml:space="preserve"> (in particolare </w:t>
-      </w:r>
-      <w:proofErr w:type="spellStart"/>
-      <w:proofErr w:type="gramStart"/>
+        <w:t xml:space="preserve">In questa riga di codice si realizza una semplice operazione di trasformazione dei dati tramite la funzione select. In generale, applichiamo la funzione avg (average) su tutta la colonna Value del dataset, che si occuperà di realizzare una media dell’intera colonna. Dopodiché tramite la funzione collect (in particolare </w:t>
+      </w:r>
       <w:r>
         <w:rPr>
           <w:rFonts w:ascii="Courier New" w:eastAsia="Times New Roman" w:hAnsi="Courier New" w:cs="Courier New"/>
           <w:color w:val="000000"/>
           <w:lang w:eastAsia="it-IT"/>
         </w:rPr>
-        <w:t>collect</w:t>
-      </w:r>
-      <w:proofErr w:type="spellEnd"/>
-      <w:r>
-        <w:rPr>
-          <w:rFonts w:ascii="Courier New" w:eastAsia="Times New Roman" w:hAnsi="Courier New" w:cs="Courier New"/>
-          <w:color w:val="000000"/>
-          <w:lang w:eastAsia="it-IT"/>
-        </w:rPr>
-        <w:t>(</w:t>
-      </w:r>
-      <w:proofErr w:type="gramEnd"/>
-      <w:r>
-        <w:rPr>
-          <w:rFonts w:ascii="Courier New" w:eastAsia="Times New Roman" w:hAnsi="Courier New" w:cs="Courier New"/>
-          <w:color w:val="000000"/>
-          <w:lang w:eastAsia="it-IT"/>
-        </w:rPr>
-        <w:t>)[</w:t>
+        <w:t>collect()[</w:t>
       </w:r>
       <w:r>
         <w:rPr>
@@ -1177,25 +759,39 @@
           <w:lang w:val="en-US" w:eastAsia="it-IT"/>
         </w:rPr>
         <w:lastRenderedPageBreak/>
-        <w:t>gruppi = </w:t>
-      </w:r>
-      <w:proofErr w:type="gramStart"/>
+        <w:t>gruppi = df.groupBy(</w:t>
+      </w:r>
+      <w:r>
+        <w:rPr>
+          <w:rFonts w:ascii="Courier New" w:eastAsia="Times New Roman" w:hAnsi="Courier New" w:cs="Courier New"/>
+          <w:color w:val="A31515"/>
+          <w:lang w:val="en-US" w:eastAsia="it-IT"/>
+        </w:rPr>
+        <w:t>"ID"</w:t>
+      </w:r>
       <w:r>
         <w:rPr>
           <w:rFonts w:ascii="Courier New" w:eastAsia="Times New Roman" w:hAnsi="Courier New" w:cs="Courier New"/>
           <w:color w:val="000000"/>
           <w:lang w:val="en-US" w:eastAsia="it-IT"/>
         </w:rPr>
-        <w:t>df.groupBy</w:t>
-      </w:r>
-      <w:proofErr w:type="gramEnd"/>
+        <w:t>).agg(avg(</w:t>
+      </w:r>
+      <w:r>
+        <w:rPr>
+          <w:rFonts w:ascii="Courier New" w:eastAsia="Times New Roman" w:hAnsi="Courier New" w:cs="Courier New"/>
+          <w:color w:val="A31515"/>
+          <w:lang w:val="en-US" w:eastAsia="it-IT"/>
+        </w:rPr>
+        <w:t>"Value"</w:t>
+      </w:r>
       <w:r>
         <w:rPr>
           <w:rFonts w:ascii="Courier New" w:eastAsia="Times New Roman" w:hAnsi="Courier New" w:cs="Courier New"/>
           <w:color w:val="000000"/>
           <w:lang w:val="en-US" w:eastAsia="it-IT"/>
         </w:rPr>
-        <w:t>(</w:t>
+        <w:t>).alias(</w:t>
       </w:r>
       <w:r>
         <w:rPr>
@@ -1203,6 +799,54 @@
           <w:color w:val="A31515"/>
           <w:lang w:val="en-US" w:eastAsia="it-IT"/>
         </w:rPr>
+        <w:t>"mean"</w:t>
+      </w:r>
+      <w:r>
+        <w:rPr>
+          <w:rFonts w:ascii="Courier New" w:eastAsia="Times New Roman" w:hAnsi="Courier New" w:cs="Courier New"/>
+          <w:color w:val="000000"/>
+          <w:lang w:val="en-US" w:eastAsia="it-IT"/>
+        </w:rPr>
+        <w:t>)).withColumn(</w:t>
+      </w:r>
+      <w:r>
+        <w:rPr>
+          <w:rFonts w:ascii="Courier New" w:eastAsia="Times New Roman" w:hAnsi="Courier New" w:cs="Courier New"/>
+          <w:color w:val="A31515"/>
+          <w:lang w:val="en-US" w:eastAsia="it-IT"/>
+        </w:rPr>
+        <w:t>"Distance"</w:t>
+      </w:r>
+      <w:r>
+        <w:rPr>
+          <w:rFonts w:ascii="Courier New" w:eastAsia="Times New Roman" w:hAnsi="Courier New" w:cs="Courier New"/>
+          <w:color w:val="000000"/>
+          <w:lang w:val="en-US" w:eastAsia="it-IT"/>
+        </w:rPr>
+        <w:t>, col(</w:t>
+      </w:r>
+      <w:r>
+        <w:rPr>
+          <w:rFonts w:ascii="Courier New" w:eastAsia="Times New Roman" w:hAnsi="Courier New" w:cs="Courier New"/>
+          <w:color w:val="A31515"/>
+          <w:lang w:val="en-US" w:eastAsia="it-IT"/>
+        </w:rPr>
+        <w:t>"mean"</w:t>
+      </w:r>
+      <w:r>
+        <w:rPr>
+          <w:rFonts w:ascii="Courier New" w:eastAsia="Times New Roman" w:hAnsi="Courier New" w:cs="Courier New"/>
+          <w:color w:val="000000"/>
+          <w:lang w:val="en-US" w:eastAsia="it-IT"/>
+        </w:rPr>
+        <w:t>)-total_avg).orderBy(</w:t>
+      </w:r>
+      <w:r>
+        <w:rPr>
+          <w:rFonts w:ascii="Courier New" w:eastAsia="Times New Roman" w:hAnsi="Courier New" w:cs="Courier New"/>
+          <w:color w:val="A31515"/>
+          <w:lang w:val="en-US" w:eastAsia="it-IT"/>
+        </w:rPr>
         <w:t>"ID"</w:t>
       </w:r>
       <w:r>
@@ -1211,15 +855,15 @@
           <w:color w:val="000000"/>
           <w:lang w:val="en-US" w:eastAsia="it-IT"/>
         </w:rPr>
-        <w:t>).agg(avg(</w:t>
-      </w:r>
-      <w:r>
-        <w:rPr>
-          <w:rFonts w:ascii="Courier New" w:eastAsia="Times New Roman" w:hAnsi="Courier New" w:cs="Courier New"/>
-          <w:color w:val="A31515"/>
-          <w:lang w:val="en-US" w:eastAsia="it-IT"/>
-        </w:rPr>
-        <w:t>"Value"</w:t>
+        <w:t>).show(truncate=</w:t>
+      </w:r>
+      <w:r>
+        <w:rPr>
+          <w:rFonts w:ascii="Courier New" w:eastAsia="Times New Roman" w:hAnsi="Courier New" w:cs="Courier New"/>
+          <w:color w:val="0000FF"/>
+          <w:lang w:val="en-US" w:eastAsia="it-IT"/>
+        </w:rPr>
+        <w:t>False</w:t>
       </w:r>
       <w:r>
         <w:rPr>
@@ -1227,86 +871,6 @@
           <w:color w:val="000000"/>
           <w:lang w:val="en-US" w:eastAsia="it-IT"/>
         </w:rPr>
-        <w:t>).alias(</w:t>
-      </w:r>
-      <w:r>
-        <w:rPr>
-          <w:rFonts w:ascii="Courier New" w:eastAsia="Times New Roman" w:hAnsi="Courier New" w:cs="Courier New"/>
-          <w:color w:val="A31515"/>
-          <w:lang w:val="en-US" w:eastAsia="it-IT"/>
-        </w:rPr>
-        <w:t>"mean"</w:t>
-      </w:r>
-      <w:r>
-        <w:rPr>
-          <w:rFonts w:ascii="Courier New" w:eastAsia="Times New Roman" w:hAnsi="Courier New" w:cs="Courier New"/>
-          <w:color w:val="000000"/>
-          <w:lang w:val="en-US" w:eastAsia="it-IT"/>
-        </w:rPr>
-        <w:t>)).withColumn(</w:t>
-      </w:r>
-      <w:r>
-        <w:rPr>
-          <w:rFonts w:ascii="Courier New" w:eastAsia="Times New Roman" w:hAnsi="Courier New" w:cs="Courier New"/>
-          <w:color w:val="A31515"/>
-          <w:lang w:val="en-US" w:eastAsia="it-IT"/>
-        </w:rPr>
-        <w:t>"Distance"</w:t>
-      </w:r>
-      <w:r>
-        <w:rPr>
-          <w:rFonts w:ascii="Courier New" w:eastAsia="Times New Roman" w:hAnsi="Courier New" w:cs="Courier New"/>
-          <w:color w:val="000000"/>
-          <w:lang w:val="en-US" w:eastAsia="it-IT"/>
-        </w:rPr>
-        <w:t>, col(</w:t>
-      </w:r>
-      <w:r>
-        <w:rPr>
-          <w:rFonts w:ascii="Courier New" w:eastAsia="Times New Roman" w:hAnsi="Courier New" w:cs="Courier New"/>
-          <w:color w:val="A31515"/>
-          <w:lang w:val="en-US" w:eastAsia="it-IT"/>
-        </w:rPr>
-        <w:t>"mean"</w:t>
-      </w:r>
-      <w:r>
-        <w:rPr>
-          <w:rFonts w:ascii="Courier New" w:eastAsia="Times New Roman" w:hAnsi="Courier New" w:cs="Courier New"/>
-          <w:color w:val="000000"/>
-          <w:lang w:val="en-US" w:eastAsia="it-IT"/>
-        </w:rPr>
-        <w:t>)-total_avg).orderBy(</w:t>
-      </w:r>
-      <w:r>
-        <w:rPr>
-          <w:rFonts w:ascii="Courier New" w:eastAsia="Times New Roman" w:hAnsi="Courier New" w:cs="Courier New"/>
-          <w:color w:val="A31515"/>
-          <w:lang w:val="en-US" w:eastAsia="it-IT"/>
-        </w:rPr>
-        <w:t>"ID"</w:t>
-      </w:r>
-      <w:r>
-        <w:rPr>
-          <w:rFonts w:ascii="Courier New" w:eastAsia="Times New Roman" w:hAnsi="Courier New" w:cs="Courier New"/>
-          <w:color w:val="000000"/>
-          <w:lang w:val="en-US" w:eastAsia="it-IT"/>
-        </w:rPr>
-        <w:t>).show(truncate=</w:t>
-      </w:r>
-      <w:r>
-        <w:rPr>
-          <w:rFonts w:ascii="Courier New" w:eastAsia="Times New Roman" w:hAnsi="Courier New" w:cs="Courier New"/>
-          <w:color w:val="0000FF"/>
-          <w:lang w:val="en-US" w:eastAsia="it-IT"/>
-        </w:rPr>
-        <w:t>False</w:t>
-      </w:r>
-      <w:r>
-        <w:rPr>
-          <w:rFonts w:ascii="Courier New" w:eastAsia="Times New Roman" w:hAnsi="Courier New" w:cs="Courier New"/>
-          <w:color w:val="000000"/>
-          <w:lang w:val="en-US" w:eastAsia="it-IT"/>
-        </w:rPr>
         <w:t>)</w:t>
       </w:r>
     </w:p>
@@ -1348,23 +912,7 @@
           <w:sz w:val="24"/>
           <w:szCs w:val="24"/>
         </w:rPr>
-        <w:t xml:space="preserve">Per primo viene applicata un operazione di </w:t>
-      </w:r>
-      <w:proofErr w:type="spellStart"/>
-      <w:r>
-        <w:rPr>
-          <w:sz w:val="24"/>
-          <w:szCs w:val="24"/>
-        </w:rPr>
-        <w:t>GroupBy</w:t>
-      </w:r>
-      <w:proofErr w:type="spellEnd"/>
-      <w:r>
-        <w:rPr>
-          <w:sz w:val="24"/>
-          <w:szCs w:val="24"/>
-        </w:rPr>
-        <w:t>, che ci permette di raggruppare i dati in base alla Colonna ID, e la quale è accoppiata all’operazione (</w:t>
+        <w:t>Per primo viene applicata un operazione di GroupBy, che ci permette di raggruppare i dati in base alla Colonna ID, e la quale è accoppiata all’operazione (</w:t>
       </w:r>
       <w:r>
         <w:rPr>
@@ -1372,84 +920,38 @@
           <w:color w:val="000000"/>
           <w:lang w:eastAsia="it-IT"/>
         </w:rPr>
-        <w:t>agg(</w:t>
-      </w:r>
-      <w:proofErr w:type="spellStart"/>
+        <w:t>agg(avg(</w:t>
+      </w:r>
+      <w:r>
+        <w:rPr>
+          <w:rFonts w:ascii="Courier New" w:eastAsia="Times New Roman" w:hAnsi="Courier New" w:cs="Courier New"/>
+          <w:color w:val="A31515"/>
+          <w:lang w:eastAsia="it-IT"/>
+        </w:rPr>
+        <w:t>"Value"</w:t>
+      </w:r>
       <w:r>
         <w:rPr>
           <w:rFonts w:ascii="Courier New" w:eastAsia="Times New Roman" w:hAnsi="Courier New" w:cs="Courier New"/>
           <w:color w:val="000000"/>
           <w:lang w:eastAsia="it-IT"/>
         </w:rPr>
-        <w:t>avg</w:t>
-      </w:r>
-      <w:proofErr w:type="spellEnd"/>
+        <w:t>).alias(</w:t>
+      </w:r>
+      <w:r>
+        <w:rPr>
+          <w:rFonts w:ascii="Courier New" w:eastAsia="Times New Roman" w:hAnsi="Courier New" w:cs="Courier New"/>
+          <w:color w:val="A31515"/>
+          <w:lang w:eastAsia="it-IT"/>
+        </w:rPr>
+        <w:t>"mean"</w:t>
+      </w:r>
       <w:r>
         <w:rPr>
           <w:rFonts w:ascii="Courier New" w:eastAsia="Times New Roman" w:hAnsi="Courier New" w:cs="Courier New"/>
           <w:color w:val="000000"/>
           <w:lang w:eastAsia="it-IT"/>
         </w:rPr>
-        <w:t>(</w:t>
-      </w:r>
-      <w:r>
-        <w:rPr>
-          <w:rFonts w:ascii="Courier New" w:eastAsia="Times New Roman" w:hAnsi="Courier New" w:cs="Courier New"/>
-          <w:color w:val="A31515"/>
-          <w:lang w:eastAsia="it-IT"/>
-        </w:rPr>
-        <w:t>"Value"</w:t>
-      </w:r>
-      <w:proofErr w:type="gramStart"/>
-      <w:r>
-        <w:rPr>
-          <w:rFonts w:ascii="Courier New" w:eastAsia="Times New Roman" w:hAnsi="Courier New" w:cs="Courier New"/>
-          <w:color w:val="000000"/>
-          <w:lang w:eastAsia="it-IT"/>
-        </w:rPr>
-        <w:t>).alias</w:t>
-      </w:r>
-      <w:proofErr w:type="gramEnd"/>
-      <w:r>
-        <w:rPr>
-          <w:rFonts w:ascii="Courier New" w:eastAsia="Times New Roman" w:hAnsi="Courier New" w:cs="Courier New"/>
-          <w:color w:val="000000"/>
-          <w:lang w:eastAsia="it-IT"/>
-        </w:rPr>
-        <w:t>(</w:t>
-      </w:r>
-      <w:r>
-        <w:rPr>
-          <w:rFonts w:ascii="Courier New" w:eastAsia="Times New Roman" w:hAnsi="Courier New" w:cs="Courier New"/>
-          <w:color w:val="A31515"/>
-          <w:lang w:eastAsia="it-IT"/>
-        </w:rPr>
-        <w:t>"</w:t>
-      </w:r>
-      <w:proofErr w:type="spellStart"/>
-      <w:r>
-        <w:rPr>
-          <w:rFonts w:ascii="Courier New" w:eastAsia="Times New Roman" w:hAnsi="Courier New" w:cs="Courier New"/>
-          <w:color w:val="A31515"/>
-          <w:lang w:eastAsia="it-IT"/>
-        </w:rPr>
-        <w:t>mean</w:t>
-      </w:r>
-      <w:proofErr w:type="spellEnd"/>
-      <w:r>
-        <w:rPr>
-          <w:rFonts w:ascii="Courier New" w:eastAsia="Times New Roman" w:hAnsi="Courier New" w:cs="Courier New"/>
-          <w:color w:val="A31515"/>
-          <w:lang w:eastAsia="it-IT"/>
-        </w:rPr>
-        <w:t>"</w:t>
-      </w:r>
-      <w:r>
-        <w:rPr>
-          <w:rFonts w:ascii="Courier New" w:eastAsia="Times New Roman" w:hAnsi="Courier New" w:cs="Courier New"/>
-          <w:color w:val="000000"/>
-          <w:lang w:eastAsia="it-IT"/>
-        </w:rPr>
         <w:t>))</w:t>
       </w:r>
       <w:r>
@@ -1471,23 +973,7 @@
           <w:sz w:val="24"/>
           <w:szCs w:val="24"/>
         </w:rPr>
-        <w:t xml:space="preserve"> bisogna indicare il tipo di aggregazione da realizzare sull’altra colonna, e in questo caso si è realizzata di nuovo una media dei valori, rinominando la colonna ottenuta a “</w:t>
-      </w:r>
-      <w:proofErr w:type="gramStart"/>
-      <w:r>
-        <w:rPr>
-          <w:sz w:val="24"/>
-          <w:szCs w:val="24"/>
-        </w:rPr>
-        <w:t>mean“ tramite</w:t>
-      </w:r>
-      <w:proofErr w:type="gramEnd"/>
-      <w:r>
-        <w:rPr>
-          <w:sz w:val="24"/>
-          <w:szCs w:val="24"/>
-        </w:rPr>
-        <w:t xml:space="preserve"> la funzione alias.</w:t>
+        <w:t xml:space="preserve"> bisogna indicare il tipo di aggregazione da realizzare sull’altra colonna, e in questo caso si è realizzata di nuovo una media dei valori, rinominando la colonna ottenuta a “mean“ tramite la funzione alias.</w:t>
       </w:r>
     </w:p>
     <w:p>
@@ -1612,85 +1098,21 @@
           <w:sz w:val="24"/>
           <w:szCs w:val="24"/>
         </w:rPr>
-        <w:t xml:space="preserve"> sull’HDFS (</w:t>
-      </w:r>
-      <w:proofErr w:type="spellStart"/>
-      <w:r>
-        <w:rPr>
-          <w:sz w:val="24"/>
-          <w:szCs w:val="24"/>
-        </w:rPr>
-        <w:t>Hadoop</w:t>
-      </w:r>
-      <w:proofErr w:type="spellEnd"/>
-      <w:r>
-        <w:rPr>
-          <w:sz w:val="24"/>
-          <w:szCs w:val="24"/>
-        </w:rPr>
-        <w:t xml:space="preserve"> Distributed File System) o, se si opta per una soluzione in cloud, </w:t>
-      </w:r>
-      <w:r>
-        <w:rPr>
-          <w:sz w:val="24"/>
-          <w:szCs w:val="24"/>
-        </w:rPr>
-        <w:t xml:space="preserve">si può realizzare un </w:t>
-      </w:r>
-      <w:proofErr w:type="spellStart"/>
-      <w:r>
-        <w:rPr>
-          <w:sz w:val="24"/>
-          <w:szCs w:val="24"/>
-        </w:rPr>
-        <w:t>deploy</w:t>
-      </w:r>
-      <w:proofErr w:type="spellEnd"/>
-      <w:r>
-        <w:rPr>
-          <w:sz w:val="24"/>
-          <w:szCs w:val="24"/>
-        </w:rPr>
-        <w:t xml:space="preserve"> su cluster tramite il </w:t>
-      </w:r>
-      <w:r>
-        <w:rPr>
-          <w:sz w:val="24"/>
-          <w:szCs w:val="24"/>
-        </w:rPr>
-        <w:t>servizio EMR (</w:t>
-      </w:r>
-      <w:proofErr w:type="spellStart"/>
-      <w:r>
-        <w:rPr>
-          <w:sz w:val="24"/>
-          <w:szCs w:val="24"/>
-        </w:rPr>
-        <w:t>Elastic</w:t>
-      </w:r>
-      <w:proofErr w:type="spellEnd"/>
-      <w:r>
-        <w:rPr>
-          <w:sz w:val="24"/>
-          <w:szCs w:val="24"/>
-        </w:rPr>
-        <w:t xml:space="preserve"> </w:t>
-      </w:r>
-      <w:proofErr w:type="spellStart"/>
-      <w:r>
-        <w:rPr>
-          <w:sz w:val="24"/>
-          <w:szCs w:val="24"/>
-        </w:rPr>
-        <w:t>Map</w:t>
-      </w:r>
-      <w:proofErr w:type="spellEnd"/>
-      <w:r>
-        <w:rPr>
-          <w:sz w:val="24"/>
-          <w:szCs w:val="24"/>
-        </w:rPr>
-        <w:t xml:space="preserve"> Reduce) di AWS (Amazon Web Services).</w:t>
+        <w:t xml:space="preserve"> sull’HDFS (Hadoop Distributed File System) o, se si opta per una soluzione in cloud, </w:t>
+      </w:r>
+      <w:r>
+        <w:rPr>
+          <w:sz w:val="24"/>
+          <w:szCs w:val="24"/>
+        </w:rPr>
+        <w:t xml:space="preserve">si può realizzare un deploy su cluster tramite il </w:t>
+      </w:r>
+      <w:r>
+        <w:rPr>
+          <w:sz w:val="24"/>
+          <w:szCs w:val="24"/>
+        </w:rPr>
+        <w:t>servizio EMR (Elastic Map Reduce) di AWS (Amazon Web Services).</w:t>
       </w:r>
     </w:p>
     <w:sectPr>

</xml_diff>